<commit_message>
update cv, add itmo mail
</commit_message>
<xml_diff>
--- a/ml-cv.docx
+++ b/ml-cv.docx
@@ -109,14 +109,75 @@
           <w:szCs w:val="24"/>
         </w:rPr>
       </w:pPr>
+      <w:r>
+        <w:tab/>
+      </w:r>
+      <w:r>
+        <w:tab/>
+      </w:r>
       <w:hyperlink r:id="rId7" w:history="1">
+        <w:r>
+          <w:rPr>
+            <w:rStyle w:val="a3"/>
+            <w:sz w:val="24"/>
+            <w:szCs w:val="24"/>
+          </w:rPr>
+          <w:t>2643</w:t>
+        </w:r>
+        <w:r>
+          <w:rPr>
+            <w:rStyle w:val="a3"/>
+            <w:sz w:val="24"/>
+            <w:szCs w:val="24"/>
+          </w:rPr>
+          <w:t>7</w:t>
+        </w:r>
+        <w:r>
+          <w:rPr>
+            <w:rStyle w:val="a3"/>
+            <w:sz w:val="24"/>
+            <w:szCs w:val="24"/>
+          </w:rPr>
+          <w:t>5@niuitmo.ru</w:t>
+        </w:r>
+      </w:hyperlink>
+    </w:p>
+    <w:p>
+      <w:pPr>
+        <w:pStyle w:val="Body"/>
+        <w:spacing w:line="288" w:lineRule="auto"/>
+        <w:ind w:left="792"/>
+        <w:jc w:val="right"/>
+        <w:rPr>
+          <w:rStyle w:val="Hyperlink0"/>
+          <w:sz w:val="24"/>
+          <w:szCs w:val="24"/>
+        </w:rPr>
+      </w:pPr>
+      <w:hyperlink r:id="rId8" w:history="1">
         <w:r>
           <w:rPr>
             <w:rStyle w:val="Hyperlink0"/>
             <w:sz w:val="24"/>
             <w:szCs w:val="24"/>
           </w:rPr>
-          <w:t>daniilkorolev00@gmail.com</w:t>
+          <w:t>daniilkorolev00@gmail.c</w:t>
+        </w:r>
+        <w:r>
+          <w:rPr>
+            <w:rStyle w:val="Hyperlink0"/>
+            <w:sz w:val="24"/>
+            <w:szCs w:val="24"/>
+          </w:rPr>
+          <w:t>o</w:t>
+        </w:r>
+        <w:r>
+          <w:rPr>
+            <w:rStyle w:val="Hyperlink0"/>
+            <w:sz w:val="24"/>
+            <w:szCs w:val="24"/>
+          </w:rPr>
+          <w:t>m</w:t>
         </w:r>
       </w:hyperlink>
     </w:p>
@@ -126,12 +187,12 @@
         <w:spacing w:line="288" w:lineRule="auto"/>
         <w:rPr>
           <w:rStyle w:val="a3"/>
-          <w:sz w:val="38"/>
-          <w:szCs w:val="38"/>
+          <w:sz w:val="36"/>
+          <w:szCs w:val="36"/>
         </w:rPr>
         <w:sectPr>
-          <w:headerReference w:type="default" r:id="rId8"/>
-          <w:footerReference w:type="default" r:id="rId9"/>
+          <w:headerReference w:type="default" r:id="rId9"/>
+          <w:footerReference w:type="default" r:id="rId10"/>
           <w:pgSz w:w="12240" w:h="15840"/>
           <w:pgMar w:top="720" w:right="1440" w:bottom="1440" w:left="1080" w:header="720" w:footer="864" w:gutter="0"/>
           <w:cols w:num="2" w:space="486"/>
@@ -140,40 +201,40 @@
       <w:r>
         <w:rPr>
           <w:rStyle w:val="Hyperlink0"/>
-          <w:sz w:val="40"/>
-          <w:szCs w:val="40"/>
+          <w:sz w:val="36"/>
+          <w:szCs w:val="36"/>
         </w:rPr>
         <w:fldChar w:fldCharType="begin"/>
       </w:r>
       <w:r>
         <w:rPr>
           <w:rStyle w:val="Hyperlink0"/>
-          <w:sz w:val="40"/>
-          <w:szCs w:val="40"/>
+          <w:sz w:val="36"/>
+          <w:szCs w:val="36"/>
         </w:rPr>
         <w:instrText xml:space="preserve"> HYPERLINK "https://github.com/danielto1404" </w:instrText>
       </w:r>
       <w:r>
         <w:rPr>
           <w:rStyle w:val="Hyperlink0"/>
-          <w:sz w:val="40"/>
-          <w:szCs w:val="40"/>
+          <w:sz w:val="36"/>
+          <w:szCs w:val="36"/>
         </w:rPr>
         <w:fldChar w:fldCharType="separate"/>
       </w:r>
       <w:r>
         <w:rPr>
           <w:rStyle w:val="a3"/>
-          <w:sz w:val="40"/>
-          <w:szCs w:val="40"/>
+          <w:sz w:val="36"/>
+          <w:szCs w:val="36"/>
         </w:rPr>
         <w:t>github.com/</w:t>
       </w:r>
       <w:r>
         <w:rPr>
           <w:rStyle w:val="a3"/>
-          <w:sz w:val="40"/>
-          <w:szCs w:val="40"/>
+          <w:sz w:val="36"/>
+          <w:szCs w:val="36"/>
         </w:rPr>
         <w:t>Danielto1404</w:t>
       </w:r>
@@ -194,6 +255,8 @@
       <w:r>
         <w:rPr>
           <w:rStyle w:val="Hyperlink0"/>
+          <w:sz w:val="36"/>
+          <w:szCs w:val="36"/>
         </w:rPr>
         <w:fldChar w:fldCharType="end"/>
       </w:r>
@@ -264,35 +327,15 @@
         </w:rPr>
         <w:t xml:space="preserve">Java, </w:t>
       </w:r>
-      <w:proofErr w:type="gramStart"/>
-      <w:r>
-        <w:rPr>
-          <w:b/>
-          <w:bCs/>
-          <w:sz w:val="20"/>
-          <w:szCs w:val="20"/>
-        </w:rPr>
-        <w:t>Swift</w:t>
-      </w:r>
-      <w:r>
-        <w:rPr>
-          <w:b/>
-          <w:bCs/>
-          <w:sz w:val="20"/>
-          <w:szCs w:val="20"/>
-        </w:rPr>
-        <w:t xml:space="preserve"> </w:t>
-      </w:r>
-      <w:r>
-        <w:rPr>
-          <w:b/>
-          <w:bCs/>
-          <w:sz w:val="20"/>
-          <w:szCs w:val="20"/>
-        </w:rPr>
-        <w:t>,</w:t>
-      </w:r>
-      <w:proofErr w:type="gramEnd"/>
+      <w:r>
+        <w:rPr>
+          <w:b/>
+          <w:bCs/>
+          <w:sz w:val="20"/>
+          <w:szCs w:val="20"/>
+        </w:rPr>
+        <w:t>Swift,</w:t>
+      </w:r>
       <w:r>
         <w:rPr>
           <w:b/>
@@ -488,6 +531,15 @@
           <w:sz w:val="20"/>
           <w:szCs w:val="20"/>
         </w:rPr>
+        <w:t>, word2vec</w:t>
+      </w:r>
+      <w:r>
+        <w:rPr>
+          <w:b/>
+          <w:bCs/>
+          <w:sz w:val="20"/>
+          <w:szCs w:val="20"/>
+        </w:rPr>
         <w:t xml:space="preserve">, </w:t>
       </w:r>
       <w:proofErr w:type="spellStart"/>
@@ -498,36 +550,9 @@
           <w:sz w:val="20"/>
           <w:szCs w:val="20"/>
         </w:rPr>
-        <w:t>tf-idf</w:t>
+        <w:t>bert</w:t>
       </w:r>
       <w:proofErr w:type="spellEnd"/>
-      <w:r>
-        <w:rPr>
-          <w:b/>
-          <w:bCs/>
-          <w:sz w:val="20"/>
-          <w:szCs w:val="20"/>
-        </w:rPr>
-        <w:t xml:space="preserve">, </w:t>
-      </w:r>
-      <w:r>
-        <w:rPr>
-          <w:b/>
-          <w:bCs/>
-          <w:sz w:val="20"/>
-          <w:szCs w:val="20"/>
-        </w:rPr>
-        <w:t>word2vec</w:t>
-      </w:r>
-      <w:r>
-        <w:rPr>
-          <w:b/>
-          <w:bCs/>
-          <w:sz w:val="20"/>
-          <w:szCs w:val="20"/>
-        </w:rPr>
-        <w:t xml:space="preserve">, </w:t>
-      </w:r>
     </w:p>
     <w:p>
       <w:pPr>
@@ -1029,7 +1054,7 @@
           <w:shd w:val="clear" w:color="auto" w:fill="FFFFFF"/>
         </w:rPr>
       </w:pPr>
-      <w:hyperlink r:id="rId10" w:history="1">
+      <w:hyperlink r:id="rId11" w:history="1">
         <w:r>
           <w:rPr>
             <w:rStyle w:val="a3"/>
@@ -1256,7 +1281,7 @@
         </w:rPr>
         <w:t xml:space="preserve"> application development for renting premises: </w:t>
       </w:r>
-      <w:hyperlink r:id="rId11" w:history="1">
+      <w:hyperlink r:id="rId12" w:history="1">
         <w:proofErr w:type="spellStart"/>
         <w:r>
           <w:rPr>
@@ -1265,25 +1290,7 @@
             <w:szCs w:val="20"/>
             <w:shd w:val="clear" w:color="auto" w:fill="FFFFFF"/>
           </w:rPr>
-          <w:t>Local</w:t>
-        </w:r>
-        <w:r>
-          <w:rPr>
-            <w:rStyle w:val="a3"/>
-            <w:sz w:val="20"/>
-            <w:szCs w:val="20"/>
-            <w:shd w:val="clear" w:color="auto" w:fill="FFFFFF"/>
-          </w:rPr>
-          <w:t>c</w:t>
-        </w:r>
-        <w:r>
-          <w:rPr>
-            <w:rStyle w:val="a3"/>
-            <w:sz w:val="20"/>
-            <w:szCs w:val="20"/>
-            <w:shd w:val="clear" w:color="auto" w:fill="FFFFFF"/>
-          </w:rPr>
-          <w:t>hair</w:t>
+          <w:t>Localchair</w:t>
         </w:r>
         <w:proofErr w:type="spellEnd"/>
       </w:hyperlink>
@@ -1432,7 +1439,7 @@
           <w:shd w:val="clear" w:color="auto" w:fill="FFFFFF"/>
         </w:rPr>
       </w:pPr>
-      <w:hyperlink r:id="rId12" w:history="1">
+      <w:hyperlink r:id="rId13" w:history="1">
         <w:r>
           <w:rPr>
             <w:rStyle w:val="a3"/>
@@ -1837,6 +1844,7 @@
           <w:szCs w:val="20"/>
           <w:shd w:val="clear" w:color="auto" w:fill="FFFFFF"/>
         </w:rPr>
+        <w:lastRenderedPageBreak/>
         <w:tab/>
       </w:r>
       <w:r>
@@ -1935,7 +1943,6 @@
           <w:sz w:val="24"/>
           <w:szCs w:val="24"/>
         </w:rPr>
-        <w:lastRenderedPageBreak/>
         <w:t xml:space="preserve">ML </w:t>
       </w:r>
       <w:r>
@@ -2053,7 +2060,7 @@
         </w:rPr>
         <w:t xml:space="preserve"> </w:t>
       </w:r>
-      <w:hyperlink r:id="rId13" w:history="1">
+      <w:hyperlink r:id="rId14" w:history="1">
         <w:r>
           <w:rPr>
             <w:rStyle w:val="Hyperlink1"/>
@@ -2187,7 +2194,7 @@
         </w:rPr>
         <w:t xml:space="preserve"> [Python] </w:t>
       </w:r>
-      <w:hyperlink r:id="rId14" w:history="1">
+      <w:hyperlink r:id="rId15" w:history="1">
         <w:r>
           <w:rPr>
             <w:rStyle w:val="a3"/>
@@ -2282,7 +2289,7 @@
         </w:rPr>
         <w:t xml:space="preserve"> on </w:t>
       </w:r>
-      <w:hyperlink r:id="rId15" w:history="1">
+      <w:hyperlink r:id="rId16" w:history="1">
         <w:proofErr w:type="spellStart"/>
         <w:r>
           <w:rPr>
@@ -2299,23 +2306,7 @@
             <w:sz w:val="22"/>
             <w:szCs w:val="22"/>
           </w:rPr>
-          <w:t xml:space="preserve"> data</w:t>
-        </w:r>
-        <w:r>
-          <w:rPr>
-            <w:rStyle w:val="a3"/>
-            <w:sz w:val="22"/>
-            <w:szCs w:val="22"/>
-          </w:rPr>
-          <w:t>s</w:t>
-        </w:r>
-        <w:r>
-          <w:rPr>
-            <w:rStyle w:val="a3"/>
-            <w:sz w:val="22"/>
-            <w:szCs w:val="22"/>
-          </w:rPr>
-          <w:t>et</w:t>
+          <w:t xml:space="preserve"> dataset</w:t>
         </w:r>
       </w:hyperlink>
     </w:p>
@@ -2460,271 +2451,6 @@
           <w:szCs w:val="24"/>
         </w:rPr>
         <w:t xml:space="preserve">[Python] </w:t>
-      </w:r>
-      <w:hyperlink r:id="rId16" w:history="1">
-        <w:r>
-          <w:rPr>
-            <w:rStyle w:val="a3"/>
-            <w:sz w:val="16"/>
-            <w:szCs w:val="16"/>
-          </w:rPr>
-          <w:t>source code</w:t>
-        </w:r>
-      </w:hyperlink>
-      <w:r>
-        <w:rPr>
-          <w:b/>
-          <w:bCs/>
-          <w:sz w:val="24"/>
-          <w:szCs w:val="24"/>
-        </w:rPr>
-        <w:t xml:space="preserve"> </w:t>
-      </w:r>
-    </w:p>
-    <w:p>
-      <w:pPr>
-        <w:pStyle w:val="a4"/>
-        <w:numPr>
-          <w:ilvl w:val="0"/>
-          <w:numId w:val="11"/>
-        </w:numPr>
-        <w:rPr>
-          <w:sz w:val="22"/>
-          <w:szCs w:val="22"/>
-        </w:rPr>
-      </w:pPr>
-      <w:r>
-        <w:rPr>
-          <w:sz w:val="22"/>
-          <w:szCs w:val="22"/>
-        </w:rPr>
-        <w:t>Provides interface for linear layers</w:t>
-      </w:r>
-    </w:p>
-    <w:p>
-      <w:pPr>
-        <w:pStyle w:val="a4"/>
-        <w:numPr>
-          <w:ilvl w:val="0"/>
-          <w:numId w:val="11"/>
-        </w:numPr>
-        <w:rPr>
-          <w:sz w:val="22"/>
-          <w:szCs w:val="22"/>
-        </w:rPr>
-      </w:pPr>
-      <w:r>
-        <w:rPr>
-          <w:sz w:val="22"/>
-          <w:szCs w:val="22"/>
-        </w:rPr>
-        <w:t>Implemented different optimizers (</w:t>
-      </w:r>
-      <w:r>
-        <w:rPr>
-          <w:i/>
-          <w:iCs/>
-          <w:sz w:val="22"/>
-          <w:szCs w:val="22"/>
-        </w:rPr>
-        <w:t xml:space="preserve">Adam, </w:t>
-      </w:r>
-      <w:proofErr w:type="spellStart"/>
-      <w:r>
-        <w:rPr>
-          <w:i/>
-          <w:iCs/>
-          <w:sz w:val="22"/>
-          <w:szCs w:val="22"/>
-        </w:rPr>
-        <w:t>RMSProp</w:t>
-      </w:r>
-      <w:proofErr w:type="spellEnd"/>
-      <w:r>
-        <w:rPr>
-          <w:i/>
-          <w:iCs/>
-          <w:sz w:val="22"/>
-          <w:szCs w:val="22"/>
-        </w:rPr>
-        <w:t xml:space="preserve">, </w:t>
-      </w:r>
-      <w:proofErr w:type="spellStart"/>
-      <w:r>
-        <w:rPr>
-          <w:i/>
-          <w:iCs/>
-          <w:sz w:val="22"/>
-          <w:szCs w:val="22"/>
-        </w:rPr>
-        <w:t>AdaGrad</w:t>
-      </w:r>
-      <w:proofErr w:type="spellEnd"/>
-      <w:r>
-        <w:rPr>
-          <w:i/>
-          <w:iCs/>
-          <w:sz w:val="22"/>
-          <w:szCs w:val="22"/>
-        </w:rPr>
-        <w:t>, Mom</w:t>
-      </w:r>
-      <w:r>
-        <w:rPr>
-          <w:i/>
-          <w:iCs/>
-          <w:sz w:val="22"/>
-          <w:szCs w:val="22"/>
-        </w:rPr>
-        <w:t>e</w:t>
-      </w:r>
-      <w:r>
-        <w:rPr>
-          <w:i/>
-          <w:iCs/>
-          <w:sz w:val="22"/>
-          <w:szCs w:val="22"/>
-        </w:rPr>
-        <w:t>ntum</w:t>
-      </w:r>
-      <w:r>
-        <w:rPr>
-          <w:sz w:val="22"/>
-          <w:szCs w:val="22"/>
-        </w:rPr>
-        <w:t>)</w:t>
-      </w:r>
-    </w:p>
-    <w:p>
-      <w:pPr>
-        <w:pStyle w:val="a4"/>
-        <w:numPr>
-          <w:ilvl w:val="0"/>
-          <w:numId w:val="11"/>
-        </w:numPr>
-        <w:rPr>
-          <w:sz w:val="22"/>
-          <w:szCs w:val="22"/>
-        </w:rPr>
-      </w:pPr>
-      <w:r>
-        <w:rPr>
-          <w:sz w:val="22"/>
-          <w:szCs w:val="22"/>
-        </w:rPr>
-        <w:t>Implemented different loss functions (</w:t>
-      </w:r>
-      <w:r>
-        <w:rPr>
-          <w:i/>
-          <w:iCs/>
-          <w:sz w:val="22"/>
-          <w:szCs w:val="22"/>
-        </w:rPr>
-        <w:t xml:space="preserve">MSE, </w:t>
-      </w:r>
-      <w:r>
-        <w:rPr>
-          <w:i/>
-          <w:iCs/>
-          <w:sz w:val="22"/>
-          <w:szCs w:val="22"/>
-        </w:rPr>
-        <w:t>Cross Entropy</w:t>
-      </w:r>
-      <w:r>
-        <w:rPr>
-          <w:sz w:val="22"/>
-          <w:szCs w:val="22"/>
-        </w:rPr>
-        <w:t>)</w:t>
-      </w:r>
-    </w:p>
-    <w:p>
-      <w:pPr>
-        <w:pStyle w:val="a4"/>
-        <w:numPr>
-          <w:ilvl w:val="0"/>
-          <w:numId w:val="11"/>
-        </w:numPr>
-        <w:rPr>
-          <w:sz w:val="22"/>
-          <w:szCs w:val="22"/>
-        </w:rPr>
-      </w:pPr>
-      <w:r>
-        <w:rPr>
-          <w:sz w:val="22"/>
-          <w:szCs w:val="22"/>
-        </w:rPr>
-        <w:t xml:space="preserve">Implemented </w:t>
-      </w:r>
-      <w:proofErr w:type="spellStart"/>
-      <w:r>
-        <w:rPr>
-          <w:sz w:val="22"/>
-          <w:szCs w:val="22"/>
-        </w:rPr>
-        <w:t>init</w:t>
-      </w:r>
-      <w:proofErr w:type="spellEnd"/>
-      <w:r>
-        <w:rPr>
-          <w:sz w:val="22"/>
-          <w:szCs w:val="22"/>
-        </w:rPr>
-        <w:t>-</w:t>
-      </w:r>
-      <w:r>
-        <w:rPr>
-          <w:sz w:val="22"/>
-          <w:szCs w:val="22"/>
-        </w:rPr>
-        <w:t>schemes for weights</w:t>
-      </w:r>
-    </w:p>
-    <w:p>
-      <w:pPr>
-        <w:pStyle w:val="Body"/>
-        <w:rPr>
-          <w:sz w:val="24"/>
-          <w:szCs w:val="24"/>
-        </w:rPr>
-      </w:pPr>
-      <w:r>
-        <w:rPr>
-          <w:sz w:val="24"/>
-          <w:szCs w:val="24"/>
-        </w:rPr>
-        <w:t xml:space="preserve">  </w:t>
-      </w:r>
-    </w:p>
-    <w:p>
-      <w:pPr>
-        <w:pStyle w:val="Body"/>
-        <w:rPr>
-          <w:sz w:val="24"/>
-          <w:szCs w:val="24"/>
-        </w:rPr>
-      </w:pPr>
-    </w:p>
-    <w:p>
-      <w:pPr>
-        <w:pStyle w:val="a4"/>
-        <w:rPr>
-          <w:rStyle w:val="a3"/>
-          <w:sz w:val="24"/>
-          <w:szCs w:val="24"/>
-        </w:rPr>
-      </w:pPr>
-      <w:r>
-        <w:rPr>
-          <w:b/>
-          <w:bCs/>
-          <w:sz w:val="24"/>
-          <w:szCs w:val="24"/>
-        </w:rPr>
-        <w:t xml:space="preserve">Music-WSDM competition on Kaggle.com [Python] </w:t>
       </w:r>
       <w:hyperlink r:id="rId17" w:history="1">
         <w:r>
@@ -2736,6 +2462,271 @@
           <w:t>source code</w:t>
         </w:r>
       </w:hyperlink>
+      <w:r>
+        <w:rPr>
+          <w:b/>
+          <w:bCs/>
+          <w:sz w:val="24"/>
+          <w:szCs w:val="24"/>
+        </w:rPr>
+        <w:t xml:space="preserve"> </w:t>
+      </w:r>
+    </w:p>
+    <w:p>
+      <w:pPr>
+        <w:pStyle w:val="a4"/>
+        <w:numPr>
+          <w:ilvl w:val="0"/>
+          <w:numId w:val="11"/>
+        </w:numPr>
+        <w:rPr>
+          <w:sz w:val="22"/>
+          <w:szCs w:val="22"/>
+        </w:rPr>
+      </w:pPr>
+      <w:r>
+        <w:rPr>
+          <w:sz w:val="22"/>
+          <w:szCs w:val="22"/>
+        </w:rPr>
+        <w:t>Provides interface for linear layers</w:t>
+      </w:r>
+    </w:p>
+    <w:p>
+      <w:pPr>
+        <w:pStyle w:val="a4"/>
+        <w:numPr>
+          <w:ilvl w:val="0"/>
+          <w:numId w:val="11"/>
+        </w:numPr>
+        <w:rPr>
+          <w:sz w:val="22"/>
+          <w:szCs w:val="22"/>
+        </w:rPr>
+      </w:pPr>
+      <w:r>
+        <w:rPr>
+          <w:sz w:val="22"/>
+          <w:szCs w:val="22"/>
+        </w:rPr>
+        <w:t>Implemented different optimizers (</w:t>
+      </w:r>
+      <w:r>
+        <w:rPr>
+          <w:i/>
+          <w:iCs/>
+          <w:sz w:val="22"/>
+          <w:szCs w:val="22"/>
+        </w:rPr>
+        <w:t xml:space="preserve">Adam, </w:t>
+      </w:r>
+      <w:proofErr w:type="spellStart"/>
+      <w:r>
+        <w:rPr>
+          <w:i/>
+          <w:iCs/>
+          <w:sz w:val="22"/>
+          <w:szCs w:val="22"/>
+        </w:rPr>
+        <w:t>RMSProp</w:t>
+      </w:r>
+      <w:proofErr w:type="spellEnd"/>
+      <w:r>
+        <w:rPr>
+          <w:i/>
+          <w:iCs/>
+          <w:sz w:val="22"/>
+          <w:szCs w:val="22"/>
+        </w:rPr>
+        <w:t xml:space="preserve">, </w:t>
+      </w:r>
+      <w:proofErr w:type="spellStart"/>
+      <w:r>
+        <w:rPr>
+          <w:i/>
+          <w:iCs/>
+          <w:sz w:val="22"/>
+          <w:szCs w:val="22"/>
+        </w:rPr>
+        <w:t>AdaGrad</w:t>
+      </w:r>
+      <w:proofErr w:type="spellEnd"/>
+      <w:r>
+        <w:rPr>
+          <w:i/>
+          <w:iCs/>
+          <w:sz w:val="22"/>
+          <w:szCs w:val="22"/>
+        </w:rPr>
+        <w:t>, Mom</w:t>
+      </w:r>
+      <w:r>
+        <w:rPr>
+          <w:i/>
+          <w:iCs/>
+          <w:sz w:val="22"/>
+          <w:szCs w:val="22"/>
+        </w:rPr>
+        <w:t>e</w:t>
+      </w:r>
+      <w:r>
+        <w:rPr>
+          <w:i/>
+          <w:iCs/>
+          <w:sz w:val="22"/>
+          <w:szCs w:val="22"/>
+        </w:rPr>
+        <w:t>ntum</w:t>
+      </w:r>
+      <w:r>
+        <w:rPr>
+          <w:sz w:val="22"/>
+          <w:szCs w:val="22"/>
+        </w:rPr>
+        <w:t>)</w:t>
+      </w:r>
+    </w:p>
+    <w:p>
+      <w:pPr>
+        <w:pStyle w:val="a4"/>
+        <w:numPr>
+          <w:ilvl w:val="0"/>
+          <w:numId w:val="11"/>
+        </w:numPr>
+        <w:rPr>
+          <w:sz w:val="22"/>
+          <w:szCs w:val="22"/>
+        </w:rPr>
+      </w:pPr>
+      <w:r>
+        <w:rPr>
+          <w:sz w:val="22"/>
+          <w:szCs w:val="22"/>
+        </w:rPr>
+        <w:t>Implemented different loss functions (</w:t>
+      </w:r>
+      <w:r>
+        <w:rPr>
+          <w:i/>
+          <w:iCs/>
+          <w:sz w:val="22"/>
+          <w:szCs w:val="22"/>
+        </w:rPr>
+        <w:t xml:space="preserve">MSE, </w:t>
+      </w:r>
+      <w:r>
+        <w:rPr>
+          <w:i/>
+          <w:iCs/>
+          <w:sz w:val="22"/>
+          <w:szCs w:val="22"/>
+        </w:rPr>
+        <w:t>Cross Entropy</w:t>
+      </w:r>
+      <w:r>
+        <w:rPr>
+          <w:sz w:val="22"/>
+          <w:szCs w:val="22"/>
+        </w:rPr>
+        <w:t>)</w:t>
+      </w:r>
+    </w:p>
+    <w:p>
+      <w:pPr>
+        <w:pStyle w:val="a4"/>
+        <w:numPr>
+          <w:ilvl w:val="0"/>
+          <w:numId w:val="11"/>
+        </w:numPr>
+        <w:rPr>
+          <w:sz w:val="22"/>
+          <w:szCs w:val="22"/>
+        </w:rPr>
+      </w:pPr>
+      <w:r>
+        <w:rPr>
+          <w:sz w:val="22"/>
+          <w:szCs w:val="22"/>
+        </w:rPr>
+        <w:t xml:space="preserve">Implemented </w:t>
+      </w:r>
+      <w:proofErr w:type="spellStart"/>
+      <w:r>
+        <w:rPr>
+          <w:sz w:val="22"/>
+          <w:szCs w:val="22"/>
+        </w:rPr>
+        <w:t>init</w:t>
+      </w:r>
+      <w:proofErr w:type="spellEnd"/>
+      <w:r>
+        <w:rPr>
+          <w:sz w:val="22"/>
+          <w:szCs w:val="22"/>
+        </w:rPr>
+        <w:t>-</w:t>
+      </w:r>
+      <w:r>
+        <w:rPr>
+          <w:sz w:val="22"/>
+          <w:szCs w:val="22"/>
+        </w:rPr>
+        <w:t>schemes for weights</w:t>
+      </w:r>
+    </w:p>
+    <w:p>
+      <w:pPr>
+        <w:pStyle w:val="Body"/>
+        <w:rPr>
+          <w:sz w:val="24"/>
+          <w:szCs w:val="24"/>
+        </w:rPr>
+      </w:pPr>
+      <w:r>
+        <w:rPr>
+          <w:sz w:val="24"/>
+          <w:szCs w:val="24"/>
+        </w:rPr>
+        <w:t xml:space="preserve">  </w:t>
+      </w:r>
+    </w:p>
+    <w:p>
+      <w:pPr>
+        <w:pStyle w:val="Body"/>
+        <w:rPr>
+          <w:sz w:val="24"/>
+          <w:szCs w:val="24"/>
+        </w:rPr>
+      </w:pPr>
+    </w:p>
+    <w:p>
+      <w:pPr>
+        <w:pStyle w:val="a4"/>
+        <w:rPr>
+          <w:rStyle w:val="a3"/>
+          <w:sz w:val="24"/>
+          <w:szCs w:val="24"/>
+        </w:rPr>
+      </w:pPr>
+      <w:r>
+        <w:rPr>
+          <w:b/>
+          <w:bCs/>
+          <w:sz w:val="24"/>
+          <w:szCs w:val="24"/>
+        </w:rPr>
+        <w:t xml:space="preserve">Music-WSDM competition on Kaggle.com [Python] </w:t>
+      </w:r>
+      <w:hyperlink r:id="rId18" w:history="1">
+        <w:r>
+          <w:rPr>
+            <w:rStyle w:val="a3"/>
+            <w:sz w:val="16"/>
+            <w:szCs w:val="16"/>
+          </w:rPr>
+          <w:t>source code</w:t>
+        </w:r>
+      </w:hyperlink>
     </w:p>
     <w:p>
       <w:pPr>
@@ -2786,9 +2777,6 @@
     <w:p>
       <w:pPr>
         <w:pStyle w:val="Body"/>
-        <w:rPr>
-          <w:lang w:val="ru-RU"/>
-        </w:rPr>
       </w:pPr>
     </w:p>
     <w:p>
@@ -2846,7 +2834,7 @@
       <w:r>
         <w:t xml:space="preserve">  </w:t>
       </w:r>
-      <w:hyperlink r:id="rId18" w:history="1">
+      <w:hyperlink r:id="rId19" w:history="1">
         <w:r>
           <w:rPr>
             <w:rStyle w:val="a3"/>
@@ -2872,7 +2860,7 @@
         </w:rPr>
         <w:t xml:space="preserve">University projects:  </w:t>
       </w:r>
-      <w:hyperlink r:id="rId19" w:history="1">
+      <w:hyperlink r:id="rId20" w:history="1">
         <w:r>
           <w:rPr>
             <w:rStyle w:val="a3"/>
@@ -4330,7 +4318,7 @@
   <w:num w:numId="3">
     <w:abstractNumId w:val="9"/>
     <w:lvlOverride w:ilvl="0">
-      <w:lvl w:ilvl="0" w:tplc="3ED84C32">
+      <w:lvl w:ilvl="0" w:tplc="87E0119C">
         <w:start w:val="1"/>
         <w:numFmt w:val="bullet"/>
         <w:lvlText w:val="•"/>
@@ -4357,7 +4345,7 @@
       </w:lvl>
     </w:lvlOverride>
     <w:lvlOverride w:ilvl="1">
-      <w:lvl w:ilvl="1" w:tplc="7820E222">
+      <w:lvl w:ilvl="1" w:tplc="F760B862">
         <w:start w:val="1"/>
         <w:numFmt w:val="bullet"/>
         <w:lvlText w:val="•"/>
@@ -4384,7 +4372,7 @@
       </w:lvl>
     </w:lvlOverride>
     <w:lvlOverride w:ilvl="2">
-      <w:lvl w:ilvl="2" w:tplc="CE8C6A0A">
+      <w:lvl w:ilvl="2" w:tplc="0322AD1C">
         <w:start w:val="1"/>
         <w:numFmt w:val="bullet"/>
         <w:lvlText w:val="•"/>
@@ -4411,7 +4399,7 @@
       </w:lvl>
     </w:lvlOverride>
     <w:lvlOverride w:ilvl="3">
-      <w:lvl w:ilvl="3" w:tplc="94006A76">
+      <w:lvl w:ilvl="3" w:tplc="BA84EAAE">
         <w:start w:val="1"/>
         <w:numFmt w:val="bullet"/>
         <w:lvlText w:val="•"/>
@@ -4438,7 +4426,7 @@
       </w:lvl>
     </w:lvlOverride>
     <w:lvlOverride w:ilvl="4">
-      <w:lvl w:ilvl="4" w:tplc="9D181B60">
+      <w:lvl w:ilvl="4" w:tplc="A35A29FC">
         <w:start w:val="1"/>
         <w:numFmt w:val="bullet"/>
         <w:lvlText w:val="•"/>
@@ -4465,7 +4453,7 @@
       </w:lvl>
     </w:lvlOverride>
     <w:lvlOverride w:ilvl="5">
-      <w:lvl w:ilvl="5" w:tplc="A33E0BDE">
+      <w:lvl w:ilvl="5" w:tplc="F5DCBA1C">
         <w:start w:val="1"/>
         <w:numFmt w:val="bullet"/>
         <w:lvlText w:val="•"/>
@@ -4492,7 +4480,7 @@
       </w:lvl>
     </w:lvlOverride>
     <w:lvlOverride w:ilvl="6">
-      <w:lvl w:ilvl="6" w:tplc="9BAECD66">
+      <w:lvl w:ilvl="6" w:tplc="7AEAEB8C">
         <w:start w:val="1"/>
         <w:numFmt w:val="bullet"/>
         <w:lvlText w:val="•"/>
@@ -4519,7 +4507,7 @@
       </w:lvl>
     </w:lvlOverride>
     <w:lvlOverride w:ilvl="7">
-      <w:lvl w:ilvl="7" w:tplc="5B928522">
+      <w:lvl w:ilvl="7" w:tplc="F158470A">
         <w:start w:val="1"/>
         <w:numFmt w:val="bullet"/>
         <w:lvlText w:val="•"/>
@@ -4546,7 +4534,7 @@
       </w:lvl>
     </w:lvlOverride>
     <w:lvlOverride w:ilvl="8">
-      <w:lvl w:ilvl="8" w:tplc="DDA0F2FA">
+      <w:lvl w:ilvl="8" w:tplc="B5DC5BFC">
         <w:start w:val="1"/>
         <w:numFmt w:val="bullet"/>
         <w:lvlText w:val="•"/>
@@ -4576,7 +4564,7 @@
   <w:num w:numId="4">
     <w:abstractNumId w:val="9"/>
     <w:lvlOverride w:ilvl="0">
-      <w:lvl w:ilvl="0" w:tplc="3ED84C32">
+      <w:lvl w:ilvl="0" w:tplc="87E0119C">
         <w:start w:val="1"/>
         <w:numFmt w:val="bullet"/>
         <w:lvlText w:val="•"/>
@@ -4603,7 +4591,7 @@
       </w:lvl>
     </w:lvlOverride>
     <w:lvlOverride w:ilvl="1">
-      <w:lvl w:ilvl="1" w:tplc="7820E222" w:tentative="1">
+      <w:lvl w:ilvl="1" w:tplc="F760B862" w:tentative="1">
         <w:start w:val="1"/>
         <w:numFmt w:val="bullet"/>
         <w:lvlText w:val="o"/>
@@ -4617,7 +4605,7 @@
       </w:lvl>
     </w:lvlOverride>
     <w:lvlOverride w:ilvl="2">
-      <w:lvl w:ilvl="2" w:tplc="CE8C6A0A" w:tentative="1">
+      <w:lvl w:ilvl="2" w:tplc="0322AD1C" w:tentative="1">
         <w:start w:val="1"/>
         <w:numFmt w:val="bullet"/>
         <w:lvlText w:val=""/>
@@ -4631,7 +4619,7 @@
       </w:lvl>
     </w:lvlOverride>
     <w:lvlOverride w:ilvl="3">
-      <w:lvl w:ilvl="3" w:tplc="94006A76" w:tentative="1">
+      <w:lvl w:ilvl="3" w:tplc="BA84EAAE" w:tentative="1">
         <w:start w:val="1"/>
         <w:numFmt w:val="bullet"/>
         <w:lvlText w:val=""/>
@@ -4645,7 +4633,7 @@
       </w:lvl>
     </w:lvlOverride>
     <w:lvlOverride w:ilvl="4">
-      <w:lvl w:ilvl="4" w:tplc="9D181B60" w:tentative="1">
+      <w:lvl w:ilvl="4" w:tplc="A35A29FC" w:tentative="1">
         <w:start w:val="1"/>
         <w:numFmt w:val="bullet"/>
         <w:lvlText w:val="o"/>
@@ -4659,7 +4647,7 @@
       </w:lvl>
     </w:lvlOverride>
     <w:lvlOverride w:ilvl="5">
-      <w:lvl w:ilvl="5" w:tplc="A33E0BDE" w:tentative="1">
+      <w:lvl w:ilvl="5" w:tplc="F5DCBA1C" w:tentative="1">
         <w:start w:val="1"/>
         <w:numFmt w:val="bullet"/>
         <w:lvlText w:val=""/>
@@ -4673,7 +4661,7 @@
       </w:lvl>
     </w:lvlOverride>
     <w:lvlOverride w:ilvl="6">
-      <w:lvl w:ilvl="6" w:tplc="9BAECD66" w:tentative="1">
+      <w:lvl w:ilvl="6" w:tplc="7AEAEB8C" w:tentative="1">
         <w:start w:val="1"/>
         <w:numFmt w:val="bullet"/>
         <w:lvlText w:val=""/>
@@ -4687,7 +4675,7 @@
       </w:lvl>
     </w:lvlOverride>
     <w:lvlOverride w:ilvl="7">
-      <w:lvl w:ilvl="7" w:tplc="5B928522" w:tentative="1">
+      <w:lvl w:ilvl="7" w:tplc="F158470A" w:tentative="1">
         <w:start w:val="1"/>
         <w:numFmt w:val="bullet"/>
         <w:lvlText w:val="o"/>
@@ -4701,7 +4689,7 @@
       </w:lvl>
     </w:lvlOverride>
     <w:lvlOverride w:ilvl="8">
-      <w:lvl w:ilvl="8" w:tplc="DDA0F2FA" w:tentative="1">
+      <w:lvl w:ilvl="8" w:tplc="B5DC5BFC" w:tentative="1">
         <w:start w:val="1"/>
         <w:numFmt w:val="bullet"/>
         <w:lvlText w:val=""/>

</xml_diff>